<commit_message>
Text for assignment and city stage
</commit_message>
<xml_diff>
--- a/Text/Jean-Poul.docx
+++ b/Text/Jean-Poul.docx
@@ -3,17 +3,1293 @@
 <w:document xmlns:wpc="http://schemas.microsoft.com/office/word/2010/wordprocessingCanvas" xmlns:cx="http://schemas.microsoft.com/office/drawing/2014/chartex" xmlns:cx1="http://schemas.microsoft.com/office/drawing/2015/9/8/chartex" xmlns:cx2="http://schemas.microsoft.com/office/drawing/2015/10/21/chartex" xmlns:cx3="http://schemas.microsoft.com/office/drawing/2016/5/9/chartex" xmlns:cx4="http://schemas.microsoft.com/office/drawing/2016/5/10/chartex" xmlns:cx5="http://schemas.microsoft.com/office/drawing/2016/5/11/chartex" xmlns:cx6="http://schemas.microsoft.com/office/drawing/2016/5/12/chartex" xmlns:cx7="http://schemas.microsoft.com/office/drawing/2016/5/13/chartex" xmlns:cx8="http://schemas.microsoft.com/office/drawing/2016/5/14/chartex" xmlns:mc="http://schemas.openxmlformats.org/markup-compatibility/2006" xmlns:aink="http://schemas.microsoft.com/office/drawing/2016/ink" xmlns:am3d="http://schemas.microsoft.com/office/drawing/2017/model3d" xmlns:o="urn:schemas-microsoft-com:office:office" xmlns:r="http://schemas.openxmlformats.org/officeDocument/2006/relationships" xmlns:m="http://schemas.openxmlformats.org/officeDocument/2006/math" xmlns:v="urn:schemas-microsoft-com:vml" xmlns:wp14="http://schemas.microsoft.com/office/word/2010/wordprocessingDrawing" xmlns:wp="http://schemas.openxmlformats.org/drawingml/2006/wordprocessingDrawing" xmlns:w10="urn:schemas-microsoft-com:office:word" xmlns:w="http://schemas.openxmlformats.org/wordprocessingml/2006/main" xmlns:w14="http://schemas.microsoft.com/office/word/2010/wordml" xmlns:w15="http://schemas.microsoft.com/office/word/2012/wordml" xmlns:w16cex="http://schemas.microsoft.com/office/word/2018/wordml/cex" xmlns:w16cid="http://schemas.microsoft.com/office/word/2016/wordml/cid" xmlns:w16="http://schemas.microsoft.com/office/word/2018/wordml" xmlns:w16se="http://schemas.microsoft.com/office/word/2015/wordml/symex" xmlns:wpg="http://schemas.microsoft.com/office/word/2010/wordprocessingGroup" xmlns:wpi="http://schemas.microsoft.com/office/word/2010/wordprocessingInk" xmlns:wne="http://schemas.microsoft.com/office/word/2006/wordml" xmlns:wps="http://schemas.microsoft.com/office/word/2010/wordprocessingShape" mc:Ignorable="w14 w15 w16se w16cid w16 w16cex wp14">
   <w:body>
     <w:p>
-      <w:r>
-        <w:t>TITLE:</w:t>
-      </w:r>
-    </w:p>
-    <w:p>
-      <w:r>
-        <w:t>BODY:</w:t>
-      </w:r>
-    </w:p>
-    <w:p>
-      <w:r>
+      <w:pPr>
+        <w:pStyle w:val="Titel"/>
+        <w:jc w:val="center"/>
+        <w:rPr>
+          <w:lang w:val="en-US"/>
+        </w:rPr>
+      </w:pPr>
+      <w:r>
+        <w:rPr>
+          <w:lang w:val="en-US"/>
+        </w:rPr>
+        <w:t>Parkour game</w:t>
+      </w:r>
+    </w:p>
+    <w:p>
+      <w:pPr>
+        <w:rPr>
+          <w:lang w:val="en-US"/>
+        </w:rPr>
+      </w:pPr>
+    </w:p>
+    <w:p>
+      <w:pPr>
+        <w:rPr>
+          <w:lang w:val="en-US"/>
+        </w:rPr>
+      </w:pPr>
+      <w:r>
+        <w:rPr>
+          <w:b/>
+          <w:bCs/>
+          <w:sz w:val="24"/>
+          <w:szCs w:val="24"/>
+          <w:lang w:val="en-US"/>
+        </w:rPr>
+        <w:t>Software</w:t>
+      </w:r>
+      <w:r>
+        <w:rPr>
+          <w:b/>
+          <w:bCs/>
+          <w:sz w:val="24"/>
+          <w:szCs w:val="24"/>
+          <w:lang w:val="en-US"/>
+        </w:rPr>
+        <w:t>:</w:t>
+      </w:r>
+      <w:r>
+        <w:rPr>
+          <w:lang w:val="en-US"/>
+        </w:rPr>
+        <w:t xml:space="preserve"> </w:t>
+      </w:r>
+      <w:r>
+        <w:rPr>
+          <w:lang w:val="en-US"/>
+        </w:rPr>
+        <w:t>Unity</w:t>
+      </w:r>
+      <w:r>
+        <w:rPr>
+          <w:lang w:val="en-US"/>
+        </w:rPr>
+        <w:t xml:space="preserve"> and</w:t>
+      </w:r>
+      <w:r>
+        <w:rPr>
+          <w:lang w:val="en-US"/>
+        </w:rPr>
+        <w:t xml:space="preserve"> Visual studio code</w:t>
+      </w:r>
+      <w:r>
+        <w:rPr>
+          <w:lang w:val="en-US"/>
+        </w:rPr>
+        <w:t>.</w:t>
+      </w:r>
+    </w:p>
+    <w:p>
+      <w:pPr>
+        <w:rPr>
+          <w:lang w:val="en-US"/>
+        </w:rPr>
+      </w:pPr>
+      <w:r>
+        <w:rPr>
+          <w:b/>
+          <w:bCs/>
+          <w:sz w:val="24"/>
+          <w:szCs w:val="24"/>
+          <w:lang w:val="en-US"/>
+        </w:rPr>
+        <w:t>Stage:</w:t>
+      </w:r>
+      <w:r>
+        <w:rPr>
+          <w:lang w:val="en-US"/>
+        </w:rPr>
+        <w:t xml:space="preserve"> First stage</w:t>
+      </w:r>
+      <w:r>
+        <w:rPr>
+          <w:lang w:val="en-US"/>
+        </w:rPr>
+        <w:t xml:space="preserve"> – </w:t>
+      </w:r>
+      <w:r>
+        <w:rPr>
+          <w:lang w:val="en-US"/>
+        </w:rPr>
+        <w:t>Rock</w:t>
+      </w:r>
+      <w:r>
+        <w:rPr>
+          <w:lang w:val="en-US"/>
+        </w:rPr>
+        <w:t xml:space="preserve"> </w:t>
+      </w:r>
+      <w:r>
+        <w:rPr>
+          <w:lang w:val="en-US"/>
+        </w:rPr>
+        <w:t>C</w:t>
+      </w:r>
+      <w:r>
+        <w:rPr>
+          <w:lang w:val="en-US"/>
+        </w:rPr>
+        <w:t>ity.</w:t>
+      </w:r>
+    </w:p>
+    <w:p>
+      <w:pPr>
+        <w:rPr>
+          <w:lang w:val="en-US"/>
+        </w:rPr>
+      </w:pPr>
+      <w:r>
+        <w:rPr>
+          <w:b/>
+          <w:bCs/>
+          <w:lang w:val="en-US"/>
+        </w:rPr>
+        <w:t>Work planner</w:t>
+      </w:r>
+      <w:r>
+        <w:rPr>
+          <w:b/>
+          <w:bCs/>
+          <w:lang w:val="en-US"/>
+        </w:rPr>
+        <w:t xml:space="preserve">: </w:t>
+      </w:r>
+      <w:r>
+        <w:rPr>
+          <w:lang w:val="en-US"/>
+        </w:rPr>
+        <w:t>https://trello.com/b/kZXVMsHW/keen-games</w:t>
+      </w:r>
+    </w:p>
+    <w:p>
+      <w:pPr>
+        <w:rPr>
+          <w:lang w:val="en-US"/>
+        </w:rPr>
+      </w:pPr>
+      <w:r>
+        <w:rPr>
+          <w:b/>
+          <w:bCs/>
+          <w:sz w:val="24"/>
+          <w:szCs w:val="24"/>
+          <w:lang w:val="en-US"/>
+        </w:rPr>
+        <w:t>Stage rules</w:t>
+      </w:r>
+      <w:r>
+        <w:rPr>
+          <w:b/>
+          <w:bCs/>
+          <w:sz w:val="24"/>
+          <w:szCs w:val="24"/>
+          <w:lang w:val="en-US"/>
+        </w:rPr>
+        <w:t>:</w:t>
+      </w:r>
+      <w:r>
+        <w:rPr>
+          <w:lang w:val="en-US"/>
+        </w:rPr>
+        <w:t xml:space="preserve"> </w:t>
+      </w:r>
+      <w:r>
+        <w:rPr>
+          <w:lang w:val="en-US"/>
+        </w:rPr>
+        <w:t>Follow the clue and get to the end of the stage.</w:t>
+      </w:r>
+      <w:r>
+        <w:rPr>
+          <w:lang w:val="en-US"/>
+        </w:rPr>
+        <w:t xml:space="preserve"> To finish the </w:t>
+      </w:r>
+      <w:r>
+        <w:rPr>
+          <w:lang w:val="en-US"/>
+        </w:rPr>
+        <w:t>stage,</w:t>
+      </w:r>
+      <w:r>
+        <w:rPr>
+          <w:lang w:val="en-US"/>
+        </w:rPr>
+        <w:t xml:space="preserve"> follow the command at the end of the stage.</w:t>
+      </w:r>
+    </w:p>
+    <w:p>
+      <w:pPr>
+        <w:rPr>
+          <w:b/>
+          <w:bCs/>
+          <w:sz w:val="24"/>
+          <w:szCs w:val="24"/>
+          <w:lang w:val="en-US"/>
+        </w:rPr>
+      </w:pPr>
+      <w:r>
+        <w:rPr>
+          <w:b/>
+          <w:bCs/>
+          <w:sz w:val="24"/>
+          <w:szCs w:val="24"/>
+          <w:lang w:val="en-US"/>
+        </w:rPr>
+        <w:t>Component</w:t>
+      </w:r>
+      <w:r>
+        <w:rPr>
+          <w:b/>
+          <w:bCs/>
+          <w:sz w:val="24"/>
+          <w:szCs w:val="24"/>
+          <w:lang w:val="en-US"/>
+        </w:rPr>
+        <w:t>:</w:t>
+      </w:r>
+      <w:r>
+        <w:rPr>
+          <w:b/>
+          <w:bCs/>
+          <w:sz w:val="24"/>
+          <w:szCs w:val="24"/>
+          <w:lang w:val="en-US"/>
+        </w:rPr>
+        <w:t xml:space="preserve"> </w:t>
+      </w:r>
+    </w:p>
+    <w:p>
+      <w:pPr>
+        <w:pStyle w:val="Listeafsnit"/>
+        <w:numPr>
+          <w:ilvl w:val="0"/>
+          <w:numId w:val="2"/>
+        </w:numPr>
+        <w:rPr>
+          <w:lang w:val="en-US"/>
+        </w:rPr>
+      </w:pPr>
+      <w:r>
+        <w:rPr>
+          <w:b/>
+          <w:bCs/>
+          <w:lang w:val="en-US"/>
+        </w:rPr>
+        <w:t>Rigidbody</w:t>
+      </w:r>
+      <w:r>
+        <w:rPr>
+          <w:lang w:val="en-US"/>
+        </w:rPr>
+        <w:t xml:space="preserve"> for p</w:t>
+      </w:r>
+      <w:r>
+        <w:rPr>
+          <w:lang w:val="en-US"/>
+        </w:rPr>
+        <w:t>h</w:t>
+      </w:r>
+      <w:r>
+        <w:rPr>
+          <w:lang w:val="en-US"/>
+        </w:rPr>
+        <w:t>ysics</w:t>
+      </w:r>
+    </w:p>
+    <w:p>
+      <w:pPr>
+        <w:pStyle w:val="Listeafsnit"/>
+        <w:numPr>
+          <w:ilvl w:val="0"/>
+          <w:numId w:val="2"/>
+        </w:numPr>
+        <w:rPr>
+          <w:lang w:val="en-US"/>
+        </w:rPr>
+      </w:pPr>
+      <w:r>
+        <w:rPr>
+          <w:b/>
+          <w:bCs/>
+          <w:lang w:val="en-US"/>
+        </w:rPr>
+        <w:t>Collider</w:t>
+      </w:r>
+      <w:r>
+        <w:rPr>
+          <w:b/>
+          <w:bCs/>
+          <w:lang w:val="en-US"/>
+        </w:rPr>
+        <w:t xml:space="preserve"> </w:t>
+      </w:r>
+      <w:r>
+        <w:rPr>
+          <w:lang w:val="en-US"/>
+        </w:rPr>
+        <w:t>(Box, capsule and mesh)</w:t>
+      </w:r>
+      <w:r>
+        <w:rPr>
+          <w:lang w:val="en-US"/>
+        </w:rPr>
+        <w:t xml:space="preserve"> for “walls”</w:t>
+      </w:r>
+      <w:r>
+        <w:rPr>
+          <w:lang w:val="en-US"/>
+        </w:rPr>
+        <w:t xml:space="preserve"> and for triggering events</w:t>
+      </w:r>
+    </w:p>
+    <w:p>
+      <w:pPr>
+        <w:pStyle w:val="Listeafsnit"/>
+        <w:numPr>
+          <w:ilvl w:val="0"/>
+          <w:numId w:val="2"/>
+        </w:numPr>
+        <w:rPr>
+          <w:lang w:val="en-US"/>
+        </w:rPr>
+      </w:pPr>
+      <w:r>
+        <w:rPr>
+          <w:b/>
+          <w:bCs/>
+          <w:lang w:val="en-US"/>
+        </w:rPr>
+        <w:t>Camera</w:t>
+      </w:r>
+      <w:r>
+        <w:rPr>
+          <w:lang w:val="en-US"/>
+        </w:rPr>
+        <w:t xml:space="preserve"> for </w:t>
+      </w:r>
+      <w:r>
+        <w:rPr>
+          <w:lang w:val="en-US"/>
+        </w:rPr>
+        <w:t>3</w:t>
+      </w:r>
+      <w:r>
+        <w:rPr>
+          <w:vertAlign w:val="superscript"/>
+          <w:lang w:val="en-US"/>
+        </w:rPr>
+        <w:t>rd</w:t>
+      </w:r>
+      <w:r>
+        <w:rPr>
+          <w:lang w:val="en-US"/>
+        </w:rPr>
+        <w:t xml:space="preserve"> person </w:t>
+      </w:r>
+      <w:r>
+        <w:rPr>
+          <w:lang w:val="en-US"/>
+        </w:rPr>
+        <w:t xml:space="preserve">view </w:t>
+      </w:r>
+    </w:p>
+    <w:p>
+      <w:pPr>
+        <w:pStyle w:val="Listeafsnit"/>
+        <w:numPr>
+          <w:ilvl w:val="0"/>
+          <w:numId w:val="2"/>
+        </w:numPr>
+        <w:rPr>
+          <w:lang w:val="en-US"/>
+        </w:rPr>
+      </w:pPr>
+      <w:r>
+        <w:rPr>
+          <w:b/>
+          <w:bCs/>
+          <w:lang w:val="en-US"/>
+        </w:rPr>
+        <w:t>Canvas</w:t>
+      </w:r>
+      <w:r>
+        <w:rPr>
+          <w:lang w:val="en-US"/>
+        </w:rPr>
+        <w:t xml:space="preserve"> for text</w:t>
+      </w:r>
+      <w:r>
+        <w:rPr>
+          <w:lang w:val="en-US"/>
+        </w:rPr>
+        <w:t xml:space="preserve"> display</w:t>
+      </w:r>
+    </w:p>
+    <w:p>
+      <w:pPr>
+        <w:pStyle w:val="Listeafsnit"/>
+        <w:numPr>
+          <w:ilvl w:val="0"/>
+          <w:numId w:val="2"/>
+        </w:numPr>
+        <w:rPr>
+          <w:lang w:val="en-US"/>
+        </w:rPr>
+      </w:pPr>
+      <w:r>
+        <w:rPr>
+          <w:b/>
+          <w:bCs/>
+          <w:lang w:val="en-US"/>
+        </w:rPr>
+        <w:t>Script</w:t>
+      </w:r>
+      <w:r>
+        <w:rPr>
+          <w:b/>
+          <w:bCs/>
+          <w:lang w:val="en-US"/>
+        </w:rPr>
+        <w:t>s</w:t>
+      </w:r>
+      <w:r>
+        <w:rPr>
+          <w:lang w:val="en-US"/>
+        </w:rPr>
+        <w:t xml:space="preserve"> to make </w:t>
+      </w:r>
+      <w:r>
+        <w:rPr>
+          <w:lang w:val="en-US"/>
+        </w:rPr>
+        <w:t>components</w:t>
+      </w:r>
+      <w:r>
+        <w:rPr>
+          <w:lang w:val="en-US"/>
+        </w:rPr>
+        <w:t xml:space="preserve"> more dynamic</w:t>
+      </w:r>
+      <w:r>
+        <w:rPr>
+          <w:lang w:val="en-US"/>
+        </w:rPr>
+        <w:t xml:space="preserve"> </w:t>
+      </w:r>
+      <w:r>
+        <w:rPr>
+          <w:lang w:val="en-US"/>
+        </w:rPr>
+        <w:t>(written in C#)</w:t>
+      </w:r>
+    </w:p>
+    <w:p>
+      <w:pPr>
+        <w:pStyle w:val="Listeafsnit"/>
+        <w:numPr>
+          <w:ilvl w:val="0"/>
+          <w:numId w:val="6"/>
+        </w:numPr>
+        <w:rPr>
+          <w:sz w:val="18"/>
+          <w:szCs w:val="18"/>
+          <w:lang w:val="en-US"/>
+        </w:rPr>
+      </w:pPr>
+      <w:r>
+        <w:rPr>
+          <w:sz w:val="18"/>
+          <w:szCs w:val="18"/>
+          <w:lang w:val="en-US"/>
+        </w:rPr>
+        <w:t>Player -&gt; Basic</w:t>
+      </w:r>
+      <w:r>
+        <w:rPr>
+          <w:sz w:val="18"/>
+          <w:szCs w:val="18"/>
+          <w:lang w:val="en-US"/>
+        </w:rPr>
+        <w:t>B</w:t>
+      </w:r>
+      <w:r>
+        <w:rPr>
+          <w:sz w:val="18"/>
+          <w:szCs w:val="18"/>
+          <w:lang w:val="en-US"/>
+        </w:rPr>
+        <w:t xml:space="preserve">ehaviour, </w:t>
+      </w:r>
+      <w:r>
+        <w:rPr>
+          <w:sz w:val="18"/>
+          <w:szCs w:val="18"/>
+          <w:lang w:val="en-US"/>
+        </w:rPr>
+        <w:t>M</w:t>
+      </w:r>
+      <w:r>
+        <w:rPr>
+          <w:sz w:val="18"/>
+          <w:szCs w:val="18"/>
+          <w:lang w:val="en-US"/>
+        </w:rPr>
+        <w:t>ov</w:t>
+      </w:r>
+      <w:r>
+        <w:rPr>
+          <w:sz w:val="18"/>
+          <w:szCs w:val="18"/>
+          <w:lang w:val="en-US"/>
+        </w:rPr>
+        <w:t>eB</w:t>
+      </w:r>
+      <w:r>
+        <w:rPr>
+          <w:sz w:val="18"/>
+          <w:szCs w:val="18"/>
+          <w:lang w:val="en-US"/>
+        </w:rPr>
+        <w:t xml:space="preserve">ehaviour and </w:t>
+      </w:r>
+      <w:r>
+        <w:rPr>
+          <w:sz w:val="18"/>
+          <w:szCs w:val="18"/>
+          <w:lang w:val="en-US"/>
+        </w:rPr>
+        <w:t>C</w:t>
+      </w:r>
+      <w:r>
+        <w:rPr>
+          <w:sz w:val="18"/>
+          <w:szCs w:val="18"/>
+          <w:lang w:val="en-US"/>
+        </w:rPr>
+        <w:t>olor</w:t>
+      </w:r>
+      <w:r>
+        <w:rPr>
+          <w:sz w:val="18"/>
+          <w:szCs w:val="18"/>
+          <w:lang w:val="en-US"/>
+        </w:rPr>
+        <w:t>N</w:t>
+      </w:r>
+      <w:r>
+        <w:rPr>
+          <w:sz w:val="18"/>
+          <w:szCs w:val="18"/>
+          <w:lang w:val="en-US"/>
+        </w:rPr>
+        <w:t>earby</w:t>
+      </w:r>
+      <w:r>
+        <w:rPr>
+          <w:sz w:val="18"/>
+          <w:szCs w:val="18"/>
+          <w:lang w:val="en-US"/>
+        </w:rPr>
+        <w:t>C</w:t>
+      </w:r>
+      <w:r>
+        <w:rPr>
+          <w:sz w:val="18"/>
+          <w:szCs w:val="18"/>
+          <w:lang w:val="en-US"/>
+        </w:rPr>
+        <w:t>ubes</w:t>
+      </w:r>
+    </w:p>
+    <w:p>
+      <w:pPr>
+        <w:pStyle w:val="Listeafsnit"/>
+        <w:numPr>
+          <w:ilvl w:val="0"/>
+          <w:numId w:val="6"/>
+        </w:numPr>
+        <w:rPr>
+          <w:lang w:val="en-US"/>
+        </w:rPr>
+      </w:pPr>
+      <w:r>
+        <w:rPr>
+          <w:sz w:val="18"/>
+          <w:szCs w:val="18"/>
+          <w:lang w:val="en-US"/>
+        </w:rPr>
+        <w:t>FirstTrigger</w:t>
+      </w:r>
+      <w:r>
+        <w:rPr>
+          <w:sz w:val="18"/>
+          <w:szCs w:val="18"/>
+          <w:lang w:val="en-US"/>
+        </w:rPr>
+        <w:t xml:space="preserve"> and </w:t>
+      </w:r>
+      <w:r>
+        <w:rPr>
+          <w:sz w:val="18"/>
+          <w:szCs w:val="18"/>
+          <w:lang w:val="en-US"/>
+        </w:rPr>
+        <w:t xml:space="preserve"> </w:t>
+      </w:r>
+      <w:r>
+        <w:rPr>
+          <w:sz w:val="18"/>
+          <w:szCs w:val="18"/>
+          <w:lang w:val="en-US"/>
+        </w:rPr>
+        <w:t>SecondTrigger</w:t>
+      </w:r>
+      <w:r>
+        <w:rPr>
+          <w:sz w:val="18"/>
+          <w:szCs w:val="18"/>
+          <w:lang w:val="en-US"/>
+        </w:rPr>
+        <w:t xml:space="preserve"> </w:t>
+      </w:r>
+      <w:r>
+        <w:rPr>
+          <w:sz w:val="18"/>
+          <w:szCs w:val="18"/>
+          <w:lang w:val="en-US"/>
+        </w:rPr>
+        <w:t>-&gt;</w:t>
+      </w:r>
+      <w:r>
+        <w:rPr>
+          <w:lang w:val="en-US"/>
+        </w:rPr>
+        <w:t xml:space="preserve"> </w:t>
+      </w:r>
+      <w:r>
+        <w:rPr>
+          <w:sz w:val="18"/>
+          <w:szCs w:val="18"/>
+          <w:lang w:val="en-US"/>
+        </w:rPr>
+        <w:t>Gps</w:t>
+      </w:r>
+    </w:p>
+    <w:p>
+      <w:pPr>
+        <w:pStyle w:val="Listeafsnit"/>
+        <w:numPr>
+          <w:ilvl w:val="0"/>
+          <w:numId w:val="6"/>
+        </w:numPr>
+        <w:rPr>
+          <w:lang w:val="en-US"/>
+        </w:rPr>
+      </w:pPr>
+      <w:r>
+        <w:rPr>
+          <w:sz w:val="18"/>
+          <w:szCs w:val="18"/>
+          <w:lang w:val="en-US"/>
+        </w:rPr>
+        <w:t xml:space="preserve">First, Second, Third and FourthPlatform -&gt; </w:t>
+      </w:r>
+      <w:r>
+        <w:rPr>
+          <w:sz w:val="18"/>
+          <w:szCs w:val="18"/>
+          <w:lang w:val="en-US"/>
+        </w:rPr>
+        <w:t>Platform</w:t>
+      </w:r>
+      <w:r>
+        <w:rPr>
+          <w:sz w:val="18"/>
+          <w:szCs w:val="18"/>
+          <w:lang w:val="en-US"/>
+        </w:rPr>
+        <w:t>A</w:t>
+      </w:r>
+      <w:r>
+        <w:rPr>
+          <w:sz w:val="18"/>
+          <w:szCs w:val="18"/>
+          <w:lang w:val="en-US"/>
+        </w:rPr>
+        <w:t>ttach</w:t>
+      </w:r>
+    </w:p>
+    <w:p>
+      <w:pPr>
+        <w:pStyle w:val="Listeafsnit"/>
+        <w:numPr>
+          <w:ilvl w:val="0"/>
+          <w:numId w:val="6"/>
+        </w:numPr>
+        <w:rPr>
+          <w:sz w:val="18"/>
+          <w:szCs w:val="18"/>
+          <w:lang w:val="en-US"/>
+        </w:rPr>
+      </w:pPr>
+      <w:r>
+        <w:rPr>
+          <w:sz w:val="18"/>
+          <w:szCs w:val="18"/>
+          <w:lang w:val="en-US"/>
+        </w:rPr>
+        <w:t>Cube(2-8) -&gt; MyFirstScript</w:t>
+      </w:r>
+    </w:p>
+    <w:p>
+      <w:pPr>
+        <w:pStyle w:val="Listeafsnit"/>
+        <w:numPr>
+          <w:ilvl w:val="0"/>
+          <w:numId w:val="6"/>
+        </w:numPr>
+        <w:rPr>
+          <w:sz w:val="18"/>
+          <w:szCs w:val="18"/>
+          <w:lang w:val="en-US"/>
+        </w:rPr>
+      </w:pPr>
+      <w:r>
+        <w:rPr>
+          <w:sz w:val="18"/>
+          <w:szCs w:val="18"/>
+          <w:lang w:val="en-US"/>
+        </w:rPr>
+        <w:t>Trigger -&gt; ChangeMaterialColor</w:t>
+      </w:r>
+    </w:p>
+    <w:p>
+      <w:pPr>
+        <w:pStyle w:val="Listeafsnit"/>
+        <w:numPr>
+          <w:ilvl w:val="0"/>
+          <w:numId w:val="2"/>
+        </w:numPr>
+        <w:rPr>
+          <w:lang w:val="en-US"/>
+        </w:rPr>
+      </w:pPr>
+      <w:r>
+        <w:rPr>
+          <w:b/>
+          <w:bCs/>
+          <w:lang w:val="en-US"/>
+        </w:rPr>
+        <w:t>Animator</w:t>
+      </w:r>
+      <w:r>
+        <w:rPr>
+          <w:lang w:val="en-US"/>
+        </w:rPr>
+        <w:t xml:space="preserve"> for moving platforms </w:t>
+      </w:r>
+    </w:p>
+    <w:p>
+      <w:pPr>
+        <w:pStyle w:val="Listeafsnit"/>
+        <w:numPr>
+          <w:ilvl w:val="0"/>
+          <w:numId w:val="2"/>
+        </w:numPr>
+        <w:rPr>
+          <w:lang w:val="en-US"/>
+        </w:rPr>
+      </w:pPr>
+      <w:r>
+        <w:rPr>
+          <w:b/>
+          <w:bCs/>
+          <w:lang w:val="en-US"/>
+        </w:rPr>
+        <w:t>Prefabs</w:t>
+      </w:r>
+      <w:r>
+        <w:rPr>
+          <w:lang w:val="en-US"/>
+        </w:rPr>
+        <w:t xml:space="preserve"> for reusing similar part</w:t>
+      </w:r>
+      <w:r>
+        <w:rPr>
+          <w:lang w:val="en-US"/>
+        </w:rPr>
+        <w:t>s</w:t>
+      </w:r>
+      <w:r>
+        <w:rPr>
+          <w:lang w:val="en-US"/>
+        </w:rPr>
+        <w:t xml:space="preserve"> and the Player</w:t>
+      </w:r>
+      <w:r>
+        <w:rPr>
+          <w:lang w:val="en-US"/>
+        </w:rPr>
+        <w:t xml:space="preserve"> </w:t>
+      </w:r>
+      <w:r>
+        <w:rPr>
+          <w:lang w:val="en-US"/>
+        </w:rPr>
+        <w:t>(shadow)</w:t>
+      </w:r>
+    </w:p>
+    <w:p>
+      <w:pPr>
+        <w:pStyle w:val="Listeafsnit"/>
+        <w:numPr>
+          <w:ilvl w:val="0"/>
+          <w:numId w:val="2"/>
+        </w:numPr>
+        <w:rPr>
+          <w:lang w:val="en-US"/>
+        </w:rPr>
+      </w:pPr>
+      <w:r>
+        <w:rPr>
+          <w:b/>
+          <w:bCs/>
+          <w:lang w:val="en-US"/>
+        </w:rPr>
+        <w:t>Mesh</w:t>
+      </w:r>
+      <w:r>
+        <w:rPr>
+          <w:lang w:val="en-US"/>
+        </w:rPr>
+        <w:t xml:space="preserve"> </w:t>
+      </w:r>
+      <w:r>
+        <w:rPr>
+          <w:b/>
+          <w:bCs/>
+          <w:lang w:val="en-US"/>
+        </w:rPr>
+        <w:t>render</w:t>
+      </w:r>
+      <w:r>
+        <w:rPr>
+          <w:lang w:val="en-US"/>
+        </w:rPr>
+        <w:t xml:space="preserve"> unticked for having invisible triggers </w:t>
+      </w:r>
+    </w:p>
+    <w:p>
+      <w:pPr>
+        <w:rPr>
+          <w:lang w:val="en-US"/>
+        </w:rPr>
+      </w:pPr>
+      <w:r>
+        <w:rPr>
+          <w:lang w:val="en-US"/>
+        </w:rPr>
+        <w:t xml:space="preserve">Besides </w:t>
+      </w:r>
+      <w:r>
+        <w:rPr>
+          <w:lang w:val="en-US"/>
+        </w:rPr>
+        <w:t>that,</w:t>
+      </w:r>
+      <w:r>
+        <w:rPr>
+          <w:lang w:val="en-US"/>
+        </w:rPr>
+        <w:t xml:space="preserve"> I have</w:t>
+      </w:r>
+      <w:r>
+        <w:rPr>
+          <w:lang w:val="en-US"/>
+        </w:rPr>
+        <w:t xml:space="preserve"> used </w:t>
+      </w:r>
+      <w:r>
+        <w:rPr>
+          <w:b/>
+          <w:bCs/>
+          <w:lang w:val="en-US"/>
+        </w:rPr>
+        <w:t>simple 3d shapes</w:t>
+      </w:r>
+      <w:r>
+        <w:rPr>
+          <w:lang w:val="en-US"/>
+        </w:rPr>
+        <w:t xml:space="preserve"> and</w:t>
+      </w:r>
+      <w:r>
+        <w:rPr>
+          <w:lang w:val="en-US"/>
+        </w:rPr>
+        <w:t xml:space="preserve"> </w:t>
+      </w:r>
+      <w:r>
+        <w:rPr>
+          <w:b/>
+          <w:bCs/>
+          <w:lang w:val="en-US"/>
+        </w:rPr>
+        <w:t>imported</w:t>
+      </w:r>
+      <w:r>
+        <w:rPr>
+          <w:lang w:val="en-US"/>
+        </w:rPr>
+        <w:t xml:space="preserve"> several buildings and rocks from a low-poly package in the unity store to be able to build the city stage.</w:t>
+      </w:r>
+    </w:p>
+    <w:p>
+      <w:pPr>
+        <w:rPr>
+          <w:sz w:val="24"/>
+          <w:szCs w:val="24"/>
+          <w:lang w:val="en-US"/>
+        </w:rPr>
+      </w:pPr>
+      <w:r>
+        <w:rPr>
+          <w:b/>
+          <w:bCs/>
+          <w:sz w:val="24"/>
+          <w:szCs w:val="24"/>
+          <w:lang w:val="en-US"/>
+        </w:rPr>
+        <w:t xml:space="preserve">Scenes: </w:t>
+      </w:r>
+    </w:p>
+    <w:p>
+      <w:pPr>
+        <w:rPr>
+          <w:lang w:val="en-US"/>
+        </w:rPr>
+      </w:pPr>
+      <w:r>
+        <w:rPr>
+          <w:b/>
+          <w:bCs/>
+          <w:lang w:val="en-US"/>
+        </w:rPr>
+        <w:t>FirstHandIn</w:t>
+      </w:r>
+      <w:r>
+        <w:rPr>
+          <w:b/>
+          <w:bCs/>
+          <w:lang w:val="en-US"/>
+        </w:rPr>
+        <w:t>.unity</w:t>
+      </w:r>
+      <w:r>
+        <w:rPr>
+          <w:b/>
+          <w:bCs/>
+          <w:lang w:val="en-US"/>
+        </w:rPr>
+        <w:t>:</w:t>
+      </w:r>
+      <w:r>
+        <w:rPr>
+          <w:lang w:val="en-US"/>
+        </w:rPr>
+        <w:t xml:space="preserve"> </w:t>
+      </w:r>
+      <w:r>
+        <w:rPr>
+          <w:lang w:val="en-US"/>
+        </w:rPr>
+        <w:t>C</w:t>
+      </w:r>
+      <w:r>
+        <w:rPr>
+          <w:lang w:val="en-US"/>
+        </w:rPr>
+        <w:t xml:space="preserve">ontains all the scripts, </w:t>
+      </w:r>
+      <w:r>
+        <w:rPr>
+          <w:lang w:val="en-US"/>
+        </w:rPr>
+        <w:t>components</w:t>
+      </w:r>
+      <w:r>
+        <w:rPr>
+          <w:lang w:val="en-US"/>
+        </w:rPr>
+        <w:t xml:space="preserve"> which are attached to those scripts and the shadow man (Players)</w:t>
+      </w:r>
+      <w:r>
+        <w:rPr>
+          <w:lang w:val="en-US"/>
+        </w:rPr>
+        <w:t>.</w:t>
+      </w:r>
+    </w:p>
+    <w:p>
+      <w:pPr>
+        <w:rPr>
+          <w:lang w:val="en-US"/>
+        </w:rPr>
+      </w:pPr>
+      <w:r>
+        <w:rPr>
+          <w:b/>
+          <w:bCs/>
+          <w:lang w:val="en-US"/>
+        </w:rPr>
+        <w:t>SampleScene</w:t>
+      </w:r>
+      <w:r>
+        <w:rPr>
+          <w:b/>
+          <w:bCs/>
+          <w:lang w:val="en-US"/>
+        </w:rPr>
+        <w:t>.unity</w:t>
+      </w:r>
+      <w:r>
+        <w:rPr>
+          <w:b/>
+          <w:bCs/>
+          <w:lang w:val="en-US"/>
+        </w:rPr>
+        <w:t>:</w:t>
+      </w:r>
+      <w:r>
+        <w:rPr>
+          <w:lang w:val="en-US"/>
+        </w:rPr>
+        <w:t xml:space="preserve"> </w:t>
+      </w:r>
+      <w:r>
+        <w:rPr>
+          <w:lang w:val="en-US"/>
+        </w:rPr>
+        <w:t>C</w:t>
+      </w:r>
+      <w:r>
+        <w:rPr>
+          <w:lang w:val="en-US"/>
+        </w:rPr>
+        <w:t>ontains all the components used for the city.</w:t>
+      </w:r>
+      <w:r>
+        <w:rPr>
+          <w:lang w:val="en-US"/>
+        </w:rPr>
+        <w:t xml:space="preserve"> </w:t>
+      </w:r>
+      <w:r>
+        <w:rPr>
+          <w:lang w:val="en-US"/>
+        </w:rPr>
+        <w:t>Also,</w:t>
+      </w:r>
+      <w:r>
+        <w:rPr>
+          <w:lang w:val="en-US"/>
+        </w:rPr>
+        <w:t xml:space="preserve"> there is a test platform outside the main stage which I have been using to test out my scripts.</w:t>
+      </w:r>
+    </w:p>
+    <w:p>
+      <w:pPr>
+        <w:rPr>
+          <w:lang w:val="en-US"/>
+        </w:rPr>
+      </w:pPr>
+      <w:r>
+        <w:rPr>
+          <w:b/>
+          <w:bCs/>
+          <w:sz w:val="24"/>
+          <w:szCs w:val="24"/>
+          <w:lang w:val="en-US"/>
+        </w:rPr>
+        <w:t>Thoughts:</w:t>
+      </w:r>
+      <w:r>
+        <w:rPr>
+          <w:b/>
+          <w:bCs/>
+          <w:lang w:val="en-US"/>
+        </w:rPr>
+        <w:t xml:space="preserve"> </w:t>
+      </w:r>
+      <w:r>
+        <w:rPr>
+          <w:lang w:val="en-US"/>
+        </w:rPr>
+        <w:t xml:space="preserve">To begin with my thoughts with this stage was </w:t>
+      </w:r>
+      <w:r>
+        <w:rPr>
+          <w:lang w:val="en-US"/>
+        </w:rPr>
+        <w:t xml:space="preserve">that a player had </w:t>
+      </w:r>
+      <w:r>
+        <w:rPr>
+          <w:lang w:val="en-US"/>
+        </w:rPr>
+        <w:t>to run to different</w:t>
+      </w:r>
+      <w:r>
+        <w:rPr>
+          <w:lang w:val="en-US"/>
+        </w:rPr>
+        <w:t xml:space="preserve"> waypoint</w:t>
+      </w:r>
+      <w:r>
+        <w:rPr>
+          <w:lang w:val="en-US"/>
+        </w:rPr>
+        <w:t>s</w:t>
+      </w:r>
+      <w:r>
+        <w:rPr>
+          <w:lang w:val="en-US"/>
+        </w:rPr>
+        <w:t xml:space="preserve"> in the city and collect triggers </w:t>
+      </w:r>
+      <w:r>
+        <w:rPr>
+          <w:lang w:val="en-US"/>
+        </w:rPr>
+        <w:t>so the player would</w:t>
+      </w:r>
+      <w:r>
+        <w:rPr>
+          <w:lang w:val="en-US"/>
+        </w:rPr>
+        <w:t xml:space="preserve"> be able to spawn the platforms and</w:t>
+      </w:r>
+      <w:r>
+        <w:rPr>
+          <w:lang w:val="en-US"/>
+        </w:rPr>
+        <w:t xml:space="preserve"> get</w:t>
+      </w:r>
+      <w:r>
+        <w:rPr>
+          <w:lang w:val="en-US"/>
+        </w:rPr>
+        <w:t xml:space="preserve"> to the end of the stage. That was a bit to ambitious with the time I had to make the stage. I then</w:t>
+      </w:r>
+      <w:r>
+        <w:rPr>
+          <w:lang w:val="en-US"/>
+        </w:rPr>
+        <w:t xml:space="preserve"> made the decision to make a trigger that will spawn some </w:t>
+      </w:r>
+      <w:r>
+        <w:rPr>
+          <w:lang w:val="en-US"/>
+        </w:rPr>
+        <w:t>text (with a big clue) to guide the player</w:t>
+      </w:r>
+      <w:r>
+        <w:rPr>
+          <w:lang w:val="en-US"/>
+        </w:rPr>
+        <w:t xml:space="preserve">. When the player reaches the end of the stage another trigger has been set to display </w:t>
+      </w:r>
+      <w:r>
+        <w:rPr>
+          <w:lang w:val="en-US"/>
+        </w:rPr>
+        <w:t xml:space="preserve">some </w:t>
+      </w:r>
+      <w:r>
+        <w:rPr>
+          <w:lang w:val="en-US"/>
+        </w:rPr>
+        <w:t xml:space="preserve">text on what the player is able to do </w:t>
+      </w:r>
+      <w:r>
+        <w:rPr>
+          <w:lang w:val="en-US"/>
+        </w:rPr>
+        <w:t>and</w:t>
+      </w:r>
+      <w:r>
+        <w:rPr>
+          <w:lang w:val="en-US"/>
+        </w:rPr>
+        <w:t xml:space="preserve"> then</w:t>
+      </w:r>
+      <w:r>
+        <w:rPr>
+          <w:lang w:val="en-US"/>
+        </w:rPr>
+        <w:t xml:space="preserve"> finish the stage.</w:t>
+      </w:r>
+    </w:p>
+    <w:p>
+      <w:pPr>
+        <w:rPr>
+          <w:lang w:val="en-US"/>
+        </w:rPr>
+      </w:pPr>
+      <w:r>
+        <w:rPr>
+          <w:lang w:val="en-US"/>
+        </w:rPr>
+        <w:t>I am missing colliders on several components so the player will have to live with some wallhack.</w:t>
+      </w:r>
+    </w:p>
+    <w:p>
+      <w:pPr>
+        <w:rPr>
+          <w:lang w:val="en-US"/>
+        </w:rPr>
+      </w:pPr>
+    </w:p>
+    <w:p>
+      <w:pPr>
+        <w:rPr>
+          <w:lang w:val="en-US"/>
+        </w:rPr>
+      </w:pPr>
+      <w:r>
+        <w:rPr>
+          <w:b/>
+          <w:bCs/>
+          <w:lang w:val="en-US"/>
+        </w:rPr>
+        <w:t>Made by:</w:t>
+      </w:r>
+      <w:r>
+        <w:rPr>
+          <w:lang w:val="en-US"/>
+        </w:rPr>
+        <w:t xml:space="preserve"> J</w:t>
+      </w:r>
+      <w:r>
+        <w:rPr>
+          <w:lang w:val="en-US"/>
+        </w:rPr>
+        <w:t>ean-Poul Leth-Møller</w:t>
+      </w:r>
+    </w:p>
+    <w:p>
+      <w:pPr>
+        <w:rPr>
+          <w:lang w:val="en-US"/>
+        </w:rPr>
+      </w:pPr>
+      <w:r>
+        <w:rPr>
+          <w:lang w:val="en-US"/>
+        </w:rPr>
         <w:t>HIGH FIVE!</w:t>
       </w:r>
     </w:p>
@@ -25,6 +1301,635 @@
     </w:sectPr>
   </w:body>
 </w:document>
+</file>
+
+<file path=word/numbering.xml><?xml version="1.0" encoding="utf-8"?>
+<w:numbering xmlns:wpc="http://schemas.microsoft.com/office/word/2010/wordprocessingCanvas" xmlns:cx="http://schemas.microsoft.com/office/drawing/2014/chartex" xmlns:cx1="http://schemas.microsoft.com/office/drawing/2015/9/8/chartex" xmlns:cx2="http://schemas.microsoft.com/office/drawing/2015/10/21/chartex" xmlns:cx3="http://schemas.microsoft.com/office/drawing/2016/5/9/chartex" xmlns:cx4="http://schemas.microsoft.com/office/drawing/2016/5/10/chartex" xmlns:cx5="http://schemas.microsoft.com/office/drawing/2016/5/11/chartex" xmlns:cx6="http://schemas.microsoft.com/office/drawing/2016/5/12/chartex" xmlns:cx7="http://schemas.microsoft.com/office/drawing/2016/5/13/chartex" xmlns:cx8="http://schemas.microsoft.com/office/drawing/2016/5/14/chartex" xmlns:mc="http://schemas.openxmlformats.org/markup-compatibility/2006" xmlns:aink="http://schemas.microsoft.com/office/drawing/2016/ink" xmlns:am3d="http://schemas.microsoft.com/office/drawing/2017/model3d" xmlns:o="urn:schemas-microsoft-com:office:office" xmlns:r="http://schemas.openxmlformats.org/officeDocument/2006/relationships" xmlns:m="http://schemas.openxmlformats.org/officeDocument/2006/math" xmlns:v="urn:schemas-microsoft-com:vml" xmlns:wp14="http://schemas.microsoft.com/office/word/2010/wordprocessingDrawing" xmlns:wp="http://schemas.openxmlformats.org/drawingml/2006/wordprocessingDrawing" xmlns:w10="urn:schemas-microsoft-com:office:word" xmlns:w="http://schemas.openxmlformats.org/wordprocessingml/2006/main" xmlns:w14="http://schemas.microsoft.com/office/word/2010/wordml" xmlns:w15="http://schemas.microsoft.com/office/word/2012/wordml" xmlns:w16cex="http://schemas.microsoft.com/office/word/2018/wordml/cex" xmlns:w16cid="http://schemas.microsoft.com/office/word/2016/wordml/cid" xmlns:w16="http://schemas.microsoft.com/office/word/2018/wordml" xmlns:w16se="http://schemas.microsoft.com/office/word/2015/wordml/symex" xmlns:wpg="http://schemas.microsoft.com/office/word/2010/wordprocessingGroup" xmlns:wpi="http://schemas.microsoft.com/office/word/2010/wordprocessingInk" xmlns:wne="http://schemas.microsoft.com/office/word/2006/wordml" xmlns:wps="http://schemas.microsoft.com/office/word/2010/wordprocessingShape" mc:Ignorable="w14 w15 w16se w16cid w16 w16cex wp14">
+  <w:abstractNum w:abstractNumId="0" w15:restartNumberingAfterBreak="0">
+    <w:nsid w:val="02454E80"/>
+    <w:multiLevelType w:val="hybridMultilevel"/>
+    <w:tmpl w:val="B05A011E"/>
+    <w:lvl w:ilvl="0" w:tplc="0406000F">
+      <w:start w:val="1"/>
+      <w:numFmt w:val="decimal"/>
+      <w:lvlText w:val="%1."/>
+      <w:lvlJc w:val="left"/>
+      <w:pPr>
+        <w:ind w:left="720" w:hanging="360"/>
+      </w:pPr>
+    </w:lvl>
+    <w:lvl w:ilvl="1" w:tplc="04060019" w:tentative="1">
+      <w:start w:val="1"/>
+      <w:numFmt w:val="lowerLetter"/>
+      <w:lvlText w:val="%2."/>
+      <w:lvlJc w:val="left"/>
+      <w:pPr>
+        <w:ind w:left="1440" w:hanging="360"/>
+      </w:pPr>
+    </w:lvl>
+    <w:lvl w:ilvl="2" w:tplc="0406001B" w:tentative="1">
+      <w:start w:val="1"/>
+      <w:numFmt w:val="lowerRoman"/>
+      <w:lvlText w:val="%3."/>
+      <w:lvlJc w:val="right"/>
+      <w:pPr>
+        <w:ind w:left="2160" w:hanging="180"/>
+      </w:pPr>
+    </w:lvl>
+    <w:lvl w:ilvl="3" w:tplc="0406000F" w:tentative="1">
+      <w:start w:val="1"/>
+      <w:numFmt w:val="decimal"/>
+      <w:lvlText w:val="%4."/>
+      <w:lvlJc w:val="left"/>
+      <w:pPr>
+        <w:ind w:left="2880" w:hanging="360"/>
+      </w:pPr>
+    </w:lvl>
+    <w:lvl w:ilvl="4" w:tplc="04060019" w:tentative="1">
+      <w:start w:val="1"/>
+      <w:numFmt w:val="lowerLetter"/>
+      <w:lvlText w:val="%5."/>
+      <w:lvlJc w:val="left"/>
+      <w:pPr>
+        <w:ind w:left="3600" w:hanging="360"/>
+      </w:pPr>
+    </w:lvl>
+    <w:lvl w:ilvl="5" w:tplc="0406001B" w:tentative="1">
+      <w:start w:val="1"/>
+      <w:numFmt w:val="lowerRoman"/>
+      <w:lvlText w:val="%6."/>
+      <w:lvlJc w:val="right"/>
+      <w:pPr>
+        <w:ind w:left="4320" w:hanging="180"/>
+      </w:pPr>
+    </w:lvl>
+    <w:lvl w:ilvl="6" w:tplc="0406000F" w:tentative="1">
+      <w:start w:val="1"/>
+      <w:numFmt w:val="decimal"/>
+      <w:lvlText w:val="%7."/>
+      <w:lvlJc w:val="left"/>
+      <w:pPr>
+        <w:ind w:left="5040" w:hanging="360"/>
+      </w:pPr>
+    </w:lvl>
+    <w:lvl w:ilvl="7" w:tplc="04060019" w:tentative="1">
+      <w:start w:val="1"/>
+      <w:numFmt w:val="lowerLetter"/>
+      <w:lvlText w:val="%8."/>
+      <w:lvlJc w:val="left"/>
+      <w:pPr>
+        <w:ind w:left="5760" w:hanging="360"/>
+      </w:pPr>
+    </w:lvl>
+    <w:lvl w:ilvl="8" w:tplc="0406001B" w:tentative="1">
+      <w:start w:val="1"/>
+      <w:numFmt w:val="lowerRoman"/>
+      <w:lvlText w:val="%9."/>
+      <w:lvlJc w:val="right"/>
+      <w:pPr>
+        <w:ind w:left="6480" w:hanging="180"/>
+      </w:pPr>
+    </w:lvl>
+  </w:abstractNum>
+  <w:abstractNum w:abstractNumId="1" w15:restartNumberingAfterBreak="0">
+    <w:nsid w:val="03020289"/>
+    <w:multiLevelType w:val="multilevel"/>
+    <w:tmpl w:val="E58E3C08"/>
+    <w:lvl w:ilvl="0">
+      <w:start w:val="1"/>
+      <w:numFmt w:val="bullet"/>
+      <w:lvlText w:val=""/>
+      <w:lvlJc w:val="left"/>
+      <w:pPr>
+        <w:tabs>
+          <w:tab w:val="num" w:pos="720"/>
+        </w:tabs>
+        <w:ind w:left="720" w:hanging="360"/>
+      </w:pPr>
+      <w:rPr>
+        <w:rFonts w:ascii="Symbol" w:hAnsi="Symbol" w:hint="default"/>
+        <w:sz w:val="20"/>
+      </w:rPr>
+    </w:lvl>
+    <w:lvl w:ilvl="1" w:tentative="1">
+      <w:start w:val="1"/>
+      <w:numFmt w:val="bullet"/>
+      <w:lvlText w:val=""/>
+      <w:lvlJc w:val="left"/>
+      <w:pPr>
+        <w:tabs>
+          <w:tab w:val="num" w:pos="1440"/>
+        </w:tabs>
+        <w:ind w:left="1440" w:hanging="360"/>
+      </w:pPr>
+      <w:rPr>
+        <w:rFonts w:ascii="Symbol" w:hAnsi="Symbol" w:hint="default"/>
+        <w:sz w:val="20"/>
+      </w:rPr>
+    </w:lvl>
+    <w:lvl w:ilvl="2" w:tentative="1">
+      <w:start w:val="1"/>
+      <w:numFmt w:val="bullet"/>
+      <w:lvlText w:val=""/>
+      <w:lvlJc w:val="left"/>
+      <w:pPr>
+        <w:tabs>
+          <w:tab w:val="num" w:pos="2160"/>
+        </w:tabs>
+        <w:ind w:left="2160" w:hanging="360"/>
+      </w:pPr>
+      <w:rPr>
+        <w:rFonts w:ascii="Symbol" w:hAnsi="Symbol" w:hint="default"/>
+        <w:sz w:val="20"/>
+      </w:rPr>
+    </w:lvl>
+    <w:lvl w:ilvl="3" w:tentative="1">
+      <w:start w:val="1"/>
+      <w:numFmt w:val="bullet"/>
+      <w:lvlText w:val=""/>
+      <w:lvlJc w:val="left"/>
+      <w:pPr>
+        <w:tabs>
+          <w:tab w:val="num" w:pos="2880"/>
+        </w:tabs>
+        <w:ind w:left="2880" w:hanging="360"/>
+      </w:pPr>
+      <w:rPr>
+        <w:rFonts w:ascii="Symbol" w:hAnsi="Symbol" w:hint="default"/>
+        <w:sz w:val="20"/>
+      </w:rPr>
+    </w:lvl>
+    <w:lvl w:ilvl="4" w:tentative="1">
+      <w:start w:val="1"/>
+      <w:numFmt w:val="bullet"/>
+      <w:lvlText w:val=""/>
+      <w:lvlJc w:val="left"/>
+      <w:pPr>
+        <w:tabs>
+          <w:tab w:val="num" w:pos="3600"/>
+        </w:tabs>
+        <w:ind w:left="3600" w:hanging="360"/>
+      </w:pPr>
+      <w:rPr>
+        <w:rFonts w:ascii="Symbol" w:hAnsi="Symbol" w:hint="default"/>
+        <w:sz w:val="20"/>
+      </w:rPr>
+    </w:lvl>
+    <w:lvl w:ilvl="5" w:tentative="1">
+      <w:start w:val="1"/>
+      <w:numFmt w:val="bullet"/>
+      <w:lvlText w:val=""/>
+      <w:lvlJc w:val="left"/>
+      <w:pPr>
+        <w:tabs>
+          <w:tab w:val="num" w:pos="4320"/>
+        </w:tabs>
+        <w:ind w:left="4320" w:hanging="360"/>
+      </w:pPr>
+      <w:rPr>
+        <w:rFonts w:ascii="Symbol" w:hAnsi="Symbol" w:hint="default"/>
+        <w:sz w:val="20"/>
+      </w:rPr>
+    </w:lvl>
+    <w:lvl w:ilvl="6" w:tentative="1">
+      <w:start w:val="1"/>
+      <w:numFmt w:val="bullet"/>
+      <w:lvlText w:val=""/>
+      <w:lvlJc w:val="left"/>
+      <w:pPr>
+        <w:tabs>
+          <w:tab w:val="num" w:pos="5040"/>
+        </w:tabs>
+        <w:ind w:left="5040" w:hanging="360"/>
+      </w:pPr>
+      <w:rPr>
+        <w:rFonts w:ascii="Symbol" w:hAnsi="Symbol" w:hint="default"/>
+        <w:sz w:val="20"/>
+      </w:rPr>
+    </w:lvl>
+    <w:lvl w:ilvl="7" w:tentative="1">
+      <w:start w:val="1"/>
+      <w:numFmt w:val="bullet"/>
+      <w:lvlText w:val=""/>
+      <w:lvlJc w:val="left"/>
+      <w:pPr>
+        <w:tabs>
+          <w:tab w:val="num" w:pos="5760"/>
+        </w:tabs>
+        <w:ind w:left="5760" w:hanging="360"/>
+      </w:pPr>
+      <w:rPr>
+        <w:rFonts w:ascii="Symbol" w:hAnsi="Symbol" w:hint="default"/>
+        <w:sz w:val="20"/>
+      </w:rPr>
+    </w:lvl>
+    <w:lvl w:ilvl="8" w:tentative="1">
+      <w:start w:val="1"/>
+      <w:numFmt w:val="bullet"/>
+      <w:lvlText w:val=""/>
+      <w:lvlJc w:val="left"/>
+      <w:pPr>
+        <w:tabs>
+          <w:tab w:val="num" w:pos="6480"/>
+        </w:tabs>
+        <w:ind w:left="6480" w:hanging="360"/>
+      </w:pPr>
+      <w:rPr>
+        <w:rFonts w:ascii="Symbol" w:hAnsi="Symbol" w:hint="default"/>
+        <w:sz w:val="20"/>
+      </w:rPr>
+    </w:lvl>
+  </w:abstractNum>
+  <w:abstractNum w:abstractNumId="2" w15:restartNumberingAfterBreak="0">
+    <w:nsid w:val="0EB44437"/>
+    <w:multiLevelType w:val="hybridMultilevel"/>
+    <w:tmpl w:val="845C21E6"/>
+    <w:lvl w:ilvl="0" w:tplc="0406000F">
+      <w:start w:val="1"/>
+      <w:numFmt w:val="decimal"/>
+      <w:lvlText w:val="%1."/>
+      <w:lvlJc w:val="left"/>
+      <w:pPr>
+        <w:ind w:left="2744" w:hanging="360"/>
+      </w:pPr>
+    </w:lvl>
+    <w:lvl w:ilvl="1" w:tplc="04060019" w:tentative="1">
+      <w:start w:val="1"/>
+      <w:numFmt w:val="lowerLetter"/>
+      <w:lvlText w:val="%2."/>
+      <w:lvlJc w:val="left"/>
+      <w:pPr>
+        <w:ind w:left="3464" w:hanging="360"/>
+      </w:pPr>
+    </w:lvl>
+    <w:lvl w:ilvl="2" w:tplc="0406001B" w:tentative="1">
+      <w:start w:val="1"/>
+      <w:numFmt w:val="lowerRoman"/>
+      <w:lvlText w:val="%3."/>
+      <w:lvlJc w:val="right"/>
+      <w:pPr>
+        <w:ind w:left="4184" w:hanging="180"/>
+      </w:pPr>
+    </w:lvl>
+    <w:lvl w:ilvl="3" w:tplc="0406000F" w:tentative="1">
+      <w:start w:val="1"/>
+      <w:numFmt w:val="decimal"/>
+      <w:lvlText w:val="%4."/>
+      <w:lvlJc w:val="left"/>
+      <w:pPr>
+        <w:ind w:left="4904" w:hanging="360"/>
+      </w:pPr>
+    </w:lvl>
+    <w:lvl w:ilvl="4" w:tplc="04060019" w:tentative="1">
+      <w:start w:val="1"/>
+      <w:numFmt w:val="lowerLetter"/>
+      <w:lvlText w:val="%5."/>
+      <w:lvlJc w:val="left"/>
+      <w:pPr>
+        <w:ind w:left="5624" w:hanging="360"/>
+      </w:pPr>
+    </w:lvl>
+    <w:lvl w:ilvl="5" w:tplc="0406001B" w:tentative="1">
+      <w:start w:val="1"/>
+      <w:numFmt w:val="lowerRoman"/>
+      <w:lvlText w:val="%6."/>
+      <w:lvlJc w:val="right"/>
+      <w:pPr>
+        <w:ind w:left="6344" w:hanging="180"/>
+      </w:pPr>
+    </w:lvl>
+    <w:lvl w:ilvl="6" w:tplc="0406000F" w:tentative="1">
+      <w:start w:val="1"/>
+      <w:numFmt w:val="decimal"/>
+      <w:lvlText w:val="%7."/>
+      <w:lvlJc w:val="left"/>
+      <w:pPr>
+        <w:ind w:left="7064" w:hanging="360"/>
+      </w:pPr>
+    </w:lvl>
+    <w:lvl w:ilvl="7" w:tplc="04060019" w:tentative="1">
+      <w:start w:val="1"/>
+      <w:numFmt w:val="lowerLetter"/>
+      <w:lvlText w:val="%8."/>
+      <w:lvlJc w:val="left"/>
+      <w:pPr>
+        <w:ind w:left="7784" w:hanging="360"/>
+      </w:pPr>
+    </w:lvl>
+    <w:lvl w:ilvl="8" w:tplc="0406001B" w:tentative="1">
+      <w:start w:val="1"/>
+      <w:numFmt w:val="lowerRoman"/>
+      <w:lvlText w:val="%9."/>
+      <w:lvlJc w:val="right"/>
+      <w:pPr>
+        <w:ind w:left="8504" w:hanging="180"/>
+      </w:pPr>
+    </w:lvl>
+  </w:abstractNum>
+  <w:abstractNum w:abstractNumId="3" w15:restartNumberingAfterBreak="0">
+    <w:nsid w:val="1CE77906"/>
+    <w:multiLevelType w:val="hybridMultilevel"/>
+    <w:tmpl w:val="42F89FC2"/>
+    <w:lvl w:ilvl="0" w:tplc="04060001">
+      <w:start w:val="1"/>
+      <w:numFmt w:val="bullet"/>
+      <w:lvlText w:val=""/>
+      <w:lvlJc w:val="left"/>
+      <w:pPr>
+        <w:ind w:left="720" w:hanging="360"/>
+      </w:pPr>
+      <w:rPr>
+        <w:rFonts w:ascii="Symbol" w:hAnsi="Symbol" w:hint="default"/>
+      </w:rPr>
+    </w:lvl>
+    <w:lvl w:ilvl="1" w:tplc="04060003" w:tentative="1">
+      <w:start w:val="1"/>
+      <w:numFmt w:val="bullet"/>
+      <w:lvlText w:val="o"/>
+      <w:lvlJc w:val="left"/>
+      <w:pPr>
+        <w:ind w:left="1440" w:hanging="360"/>
+      </w:pPr>
+      <w:rPr>
+        <w:rFonts w:ascii="Courier New" w:hAnsi="Courier New" w:cs="Courier New" w:hint="default"/>
+      </w:rPr>
+    </w:lvl>
+    <w:lvl w:ilvl="2" w:tplc="04060005" w:tentative="1">
+      <w:start w:val="1"/>
+      <w:numFmt w:val="bullet"/>
+      <w:lvlText w:val=""/>
+      <w:lvlJc w:val="left"/>
+      <w:pPr>
+        <w:ind w:left="2160" w:hanging="360"/>
+      </w:pPr>
+      <w:rPr>
+        <w:rFonts w:ascii="Wingdings" w:hAnsi="Wingdings" w:hint="default"/>
+      </w:rPr>
+    </w:lvl>
+    <w:lvl w:ilvl="3" w:tplc="04060001" w:tentative="1">
+      <w:start w:val="1"/>
+      <w:numFmt w:val="bullet"/>
+      <w:lvlText w:val=""/>
+      <w:lvlJc w:val="left"/>
+      <w:pPr>
+        <w:ind w:left="2880" w:hanging="360"/>
+      </w:pPr>
+      <w:rPr>
+        <w:rFonts w:ascii="Symbol" w:hAnsi="Symbol" w:hint="default"/>
+      </w:rPr>
+    </w:lvl>
+    <w:lvl w:ilvl="4" w:tplc="04060003" w:tentative="1">
+      <w:start w:val="1"/>
+      <w:numFmt w:val="bullet"/>
+      <w:lvlText w:val="o"/>
+      <w:lvlJc w:val="left"/>
+      <w:pPr>
+        <w:ind w:left="3600" w:hanging="360"/>
+      </w:pPr>
+      <w:rPr>
+        <w:rFonts w:ascii="Courier New" w:hAnsi="Courier New" w:cs="Courier New" w:hint="default"/>
+      </w:rPr>
+    </w:lvl>
+    <w:lvl w:ilvl="5" w:tplc="04060005" w:tentative="1">
+      <w:start w:val="1"/>
+      <w:numFmt w:val="bullet"/>
+      <w:lvlText w:val=""/>
+      <w:lvlJc w:val="left"/>
+      <w:pPr>
+        <w:ind w:left="4320" w:hanging="360"/>
+      </w:pPr>
+      <w:rPr>
+        <w:rFonts w:ascii="Wingdings" w:hAnsi="Wingdings" w:hint="default"/>
+      </w:rPr>
+    </w:lvl>
+    <w:lvl w:ilvl="6" w:tplc="04060001" w:tentative="1">
+      <w:start w:val="1"/>
+      <w:numFmt w:val="bullet"/>
+      <w:lvlText w:val=""/>
+      <w:lvlJc w:val="left"/>
+      <w:pPr>
+        <w:ind w:left="5040" w:hanging="360"/>
+      </w:pPr>
+      <w:rPr>
+        <w:rFonts w:ascii="Symbol" w:hAnsi="Symbol" w:hint="default"/>
+      </w:rPr>
+    </w:lvl>
+    <w:lvl w:ilvl="7" w:tplc="04060003" w:tentative="1">
+      <w:start w:val="1"/>
+      <w:numFmt w:val="bullet"/>
+      <w:lvlText w:val="o"/>
+      <w:lvlJc w:val="left"/>
+      <w:pPr>
+        <w:ind w:left="5760" w:hanging="360"/>
+      </w:pPr>
+      <w:rPr>
+        <w:rFonts w:ascii="Courier New" w:hAnsi="Courier New" w:cs="Courier New" w:hint="default"/>
+      </w:rPr>
+    </w:lvl>
+    <w:lvl w:ilvl="8" w:tplc="04060005" w:tentative="1">
+      <w:start w:val="1"/>
+      <w:numFmt w:val="bullet"/>
+      <w:lvlText w:val=""/>
+      <w:lvlJc w:val="left"/>
+      <w:pPr>
+        <w:ind w:left="6480" w:hanging="360"/>
+      </w:pPr>
+      <w:rPr>
+        <w:rFonts w:ascii="Wingdings" w:hAnsi="Wingdings" w:hint="default"/>
+      </w:rPr>
+    </w:lvl>
+  </w:abstractNum>
+  <w:abstractNum w:abstractNumId="4" w15:restartNumberingAfterBreak="0">
+    <w:nsid w:val="2AC8030C"/>
+    <w:multiLevelType w:val="hybridMultilevel"/>
+    <w:tmpl w:val="2A2A03D0"/>
+    <w:lvl w:ilvl="0" w:tplc="0406000F">
+      <w:start w:val="1"/>
+      <w:numFmt w:val="decimal"/>
+      <w:lvlText w:val="%1."/>
+      <w:lvlJc w:val="left"/>
+      <w:pPr>
+        <w:ind w:left="2024" w:hanging="360"/>
+      </w:pPr>
+    </w:lvl>
+    <w:lvl w:ilvl="1" w:tplc="04060019" w:tentative="1">
+      <w:start w:val="1"/>
+      <w:numFmt w:val="lowerLetter"/>
+      <w:lvlText w:val="%2."/>
+      <w:lvlJc w:val="left"/>
+      <w:pPr>
+        <w:ind w:left="2744" w:hanging="360"/>
+      </w:pPr>
+    </w:lvl>
+    <w:lvl w:ilvl="2" w:tplc="0406001B" w:tentative="1">
+      <w:start w:val="1"/>
+      <w:numFmt w:val="lowerRoman"/>
+      <w:lvlText w:val="%3."/>
+      <w:lvlJc w:val="right"/>
+      <w:pPr>
+        <w:ind w:left="3464" w:hanging="180"/>
+      </w:pPr>
+    </w:lvl>
+    <w:lvl w:ilvl="3" w:tplc="0406000F" w:tentative="1">
+      <w:start w:val="1"/>
+      <w:numFmt w:val="decimal"/>
+      <w:lvlText w:val="%4."/>
+      <w:lvlJc w:val="left"/>
+      <w:pPr>
+        <w:ind w:left="4184" w:hanging="360"/>
+      </w:pPr>
+    </w:lvl>
+    <w:lvl w:ilvl="4" w:tplc="04060019" w:tentative="1">
+      <w:start w:val="1"/>
+      <w:numFmt w:val="lowerLetter"/>
+      <w:lvlText w:val="%5."/>
+      <w:lvlJc w:val="left"/>
+      <w:pPr>
+        <w:ind w:left="4904" w:hanging="360"/>
+      </w:pPr>
+    </w:lvl>
+    <w:lvl w:ilvl="5" w:tplc="0406001B" w:tentative="1">
+      <w:start w:val="1"/>
+      <w:numFmt w:val="lowerRoman"/>
+      <w:lvlText w:val="%6."/>
+      <w:lvlJc w:val="right"/>
+      <w:pPr>
+        <w:ind w:left="5624" w:hanging="180"/>
+      </w:pPr>
+    </w:lvl>
+    <w:lvl w:ilvl="6" w:tplc="0406000F" w:tentative="1">
+      <w:start w:val="1"/>
+      <w:numFmt w:val="decimal"/>
+      <w:lvlText w:val="%7."/>
+      <w:lvlJc w:val="left"/>
+      <w:pPr>
+        <w:ind w:left="6344" w:hanging="360"/>
+      </w:pPr>
+    </w:lvl>
+    <w:lvl w:ilvl="7" w:tplc="04060019" w:tentative="1">
+      <w:start w:val="1"/>
+      <w:numFmt w:val="lowerLetter"/>
+      <w:lvlText w:val="%8."/>
+      <w:lvlJc w:val="left"/>
+      <w:pPr>
+        <w:ind w:left="7064" w:hanging="360"/>
+      </w:pPr>
+    </w:lvl>
+    <w:lvl w:ilvl="8" w:tplc="0406001B" w:tentative="1">
+      <w:start w:val="1"/>
+      <w:numFmt w:val="lowerRoman"/>
+      <w:lvlText w:val="%9."/>
+      <w:lvlJc w:val="right"/>
+      <w:pPr>
+        <w:ind w:left="7784" w:hanging="180"/>
+      </w:pPr>
+    </w:lvl>
+  </w:abstractNum>
+  <w:abstractNum w:abstractNumId="5" w15:restartNumberingAfterBreak="0">
+    <w:nsid w:val="46091979"/>
+    <w:multiLevelType w:val="hybridMultilevel"/>
+    <w:tmpl w:val="D56630A2"/>
+    <w:lvl w:ilvl="0" w:tplc="0406000F">
+      <w:start w:val="1"/>
+      <w:numFmt w:val="decimal"/>
+      <w:lvlText w:val="%1."/>
+      <w:lvlJc w:val="left"/>
+      <w:pPr>
+        <w:ind w:left="2024" w:hanging="360"/>
+      </w:pPr>
+    </w:lvl>
+    <w:lvl w:ilvl="1" w:tplc="04060019" w:tentative="1">
+      <w:start w:val="1"/>
+      <w:numFmt w:val="lowerLetter"/>
+      <w:lvlText w:val="%2."/>
+      <w:lvlJc w:val="left"/>
+      <w:pPr>
+        <w:ind w:left="2744" w:hanging="360"/>
+      </w:pPr>
+    </w:lvl>
+    <w:lvl w:ilvl="2" w:tplc="0406001B" w:tentative="1">
+      <w:start w:val="1"/>
+      <w:numFmt w:val="lowerRoman"/>
+      <w:lvlText w:val="%3."/>
+      <w:lvlJc w:val="right"/>
+      <w:pPr>
+        <w:ind w:left="3464" w:hanging="180"/>
+      </w:pPr>
+    </w:lvl>
+    <w:lvl w:ilvl="3" w:tplc="0406000F" w:tentative="1">
+      <w:start w:val="1"/>
+      <w:numFmt w:val="decimal"/>
+      <w:lvlText w:val="%4."/>
+      <w:lvlJc w:val="left"/>
+      <w:pPr>
+        <w:ind w:left="4184" w:hanging="360"/>
+      </w:pPr>
+    </w:lvl>
+    <w:lvl w:ilvl="4" w:tplc="04060019" w:tentative="1">
+      <w:start w:val="1"/>
+      <w:numFmt w:val="lowerLetter"/>
+      <w:lvlText w:val="%5."/>
+      <w:lvlJc w:val="left"/>
+      <w:pPr>
+        <w:ind w:left="4904" w:hanging="360"/>
+      </w:pPr>
+    </w:lvl>
+    <w:lvl w:ilvl="5" w:tplc="0406001B" w:tentative="1">
+      <w:start w:val="1"/>
+      <w:numFmt w:val="lowerRoman"/>
+      <w:lvlText w:val="%6."/>
+      <w:lvlJc w:val="right"/>
+      <w:pPr>
+        <w:ind w:left="5624" w:hanging="180"/>
+      </w:pPr>
+    </w:lvl>
+    <w:lvl w:ilvl="6" w:tplc="0406000F" w:tentative="1">
+      <w:start w:val="1"/>
+      <w:numFmt w:val="decimal"/>
+      <w:lvlText w:val="%7."/>
+      <w:lvlJc w:val="left"/>
+      <w:pPr>
+        <w:ind w:left="6344" w:hanging="360"/>
+      </w:pPr>
+    </w:lvl>
+    <w:lvl w:ilvl="7" w:tplc="04060019" w:tentative="1">
+      <w:start w:val="1"/>
+      <w:numFmt w:val="lowerLetter"/>
+      <w:lvlText w:val="%8."/>
+      <w:lvlJc w:val="left"/>
+      <w:pPr>
+        <w:ind w:left="7064" w:hanging="360"/>
+      </w:pPr>
+    </w:lvl>
+    <w:lvl w:ilvl="8" w:tplc="0406001B" w:tentative="1">
+      <w:start w:val="1"/>
+      <w:numFmt w:val="lowerRoman"/>
+      <w:lvlText w:val="%9."/>
+      <w:lvlJc w:val="right"/>
+      <w:pPr>
+        <w:ind w:left="7784" w:hanging="180"/>
+      </w:pPr>
+    </w:lvl>
+  </w:abstractNum>
+  <w:num w:numId="1">
+    <w:abstractNumId w:val="1"/>
+  </w:num>
+  <w:num w:numId="2">
+    <w:abstractNumId w:val="3"/>
+  </w:num>
+  <w:num w:numId="3">
+    <w:abstractNumId w:val="4"/>
+  </w:num>
+  <w:num w:numId="4">
+    <w:abstractNumId w:val="2"/>
+  </w:num>
+  <w:num w:numId="5">
+    <w:abstractNumId w:val="0"/>
+  </w:num>
+  <w:num w:numId="6">
+    <w:abstractNumId w:val="5"/>
+  </w:num>
+</w:numbering>
 </file>
 
 <file path=word/styles.xml><?xml version="1.0" encoding="utf-8"?>
@@ -453,6 +2358,51 @@
     <w:semiHidden/>
     <w:unhideWhenUsed/>
   </w:style>
+  <w:style w:type="paragraph" w:styleId="Titel">
+    <w:name w:val="Title"/>
+    <w:basedOn w:val="Normal"/>
+    <w:next w:val="Normal"/>
+    <w:link w:val="TitelTegn"/>
+    <w:uiPriority w:val="10"/>
+    <w:qFormat/>
+    <w:rsid w:val="00D2103A"/>
+    <w:pPr>
+      <w:spacing w:after="0" w:line="240" w:lineRule="auto"/>
+      <w:contextualSpacing/>
+    </w:pPr>
+    <w:rPr>
+      <w:rFonts w:asciiTheme="majorHAnsi" w:eastAsiaTheme="majorEastAsia" w:hAnsiTheme="majorHAnsi" w:cstheme="majorBidi"/>
+      <w:spacing w:val="-10"/>
+      <w:kern w:val="28"/>
+      <w:sz w:val="56"/>
+      <w:szCs w:val="56"/>
+    </w:rPr>
+  </w:style>
+  <w:style w:type="character" w:customStyle="1" w:styleId="TitelTegn">
+    <w:name w:val="Titel Tegn"/>
+    <w:basedOn w:val="Standardskrifttypeiafsnit"/>
+    <w:link w:val="Titel"/>
+    <w:uiPriority w:val="10"/>
+    <w:rsid w:val="00D2103A"/>
+    <w:rPr>
+      <w:rFonts w:asciiTheme="majorHAnsi" w:eastAsiaTheme="majorEastAsia" w:hAnsiTheme="majorHAnsi" w:cstheme="majorBidi"/>
+      <w:spacing w:val="-10"/>
+      <w:kern w:val="28"/>
+      <w:sz w:val="56"/>
+      <w:szCs w:val="56"/>
+    </w:rPr>
+  </w:style>
+  <w:style w:type="paragraph" w:styleId="Listeafsnit">
+    <w:name w:val="List Paragraph"/>
+    <w:basedOn w:val="Normal"/>
+    <w:uiPriority w:val="34"/>
+    <w:qFormat/>
+    <w:rsid w:val="00B54107"/>
+    <w:pPr>
+      <w:ind w:left="720"/>
+      <w:contextualSpacing/>
+    </w:pPr>
+  </w:style>
 </w:styles>
 </file>
 

</xml_diff>